<commit_message>
Luu noi dung moi
</commit_message>
<xml_diff>
--- a/BT Git 2.docx
+++ b/BT Git 2.docx
@@ -243,33 +243,817 @@
           <w:ilvl w:val="0"/>
           <w:numId w:val="1"/>
         </w:numPr>
-      </w:pPr>
-      <w:r>
+        <w:rPr>
+          <w:rFonts w:ascii="Times New Roman" w:hAnsi="Times New Roman" w:cs="Times New Roman"/>
+          <w:b/>
+          <w:bCs/>
+        </w:rPr>
+      </w:pPr>
+      <w:r>
+        <w:rPr>
+          <w:rFonts w:ascii="Times New Roman" w:hAnsi="Times New Roman" w:cs="Times New Roman"/>
+          <w:b/>
+          <w:bCs/>
+        </w:rPr>
         <w:t xml:space="preserve">Cherry pick dung </w:t>
       </w:r>
       <w:proofErr w:type="spellStart"/>
       <w:r>
+        <w:rPr>
+          <w:rFonts w:ascii="Times New Roman" w:hAnsi="Times New Roman" w:cs="Times New Roman"/>
+          <w:b/>
+          <w:bCs/>
+        </w:rPr>
         <w:t>để</w:t>
       </w:r>
       <w:proofErr w:type="spellEnd"/>
       <w:r>
-        <w:t xml:space="preserve"> </w:t>
-      </w:r>
-      <w:proofErr w:type="spellStart"/>
-      <w:r>
+        <w:rPr>
+          <w:rFonts w:ascii="Times New Roman" w:hAnsi="Times New Roman" w:cs="Times New Roman"/>
+          <w:b/>
+          <w:bCs/>
+        </w:rPr>
+        <w:t xml:space="preserve"> </w:t>
+      </w:r>
+      <w:proofErr w:type="spellStart"/>
+      <w:r>
+        <w:rPr>
+          <w:rFonts w:ascii="Times New Roman" w:hAnsi="Times New Roman" w:cs="Times New Roman"/>
+          <w:b/>
+          <w:bCs/>
+        </w:rPr>
         <w:t>làm</w:t>
       </w:r>
       <w:proofErr w:type="spellEnd"/>
       <w:r>
-        <w:t xml:space="preserve"> </w:t>
-      </w:r>
-      <w:proofErr w:type="spellStart"/>
-      <w:r>
+        <w:rPr>
+          <w:rFonts w:ascii="Times New Roman" w:hAnsi="Times New Roman" w:cs="Times New Roman"/>
+          <w:b/>
+          <w:bCs/>
+        </w:rPr>
+        <w:t xml:space="preserve"> </w:t>
+      </w:r>
+      <w:proofErr w:type="spellStart"/>
+      <w:r>
+        <w:rPr>
+          <w:rFonts w:ascii="Times New Roman" w:hAnsi="Times New Roman" w:cs="Times New Roman"/>
+          <w:b/>
+          <w:bCs/>
+        </w:rPr>
         <w:t>gì</w:t>
       </w:r>
       <w:proofErr w:type="spellEnd"/>
       <w:r>
+        <w:rPr>
+          <w:rFonts w:ascii="Times New Roman" w:hAnsi="Times New Roman" w:cs="Times New Roman"/>
+          <w:b/>
+          <w:bCs/>
+        </w:rPr>
         <w:t>?</w:t>
+      </w:r>
+    </w:p>
+    <w:p>
+      <w:pPr>
+        <w:pStyle w:val="ListParagraph"/>
+        <w:numPr>
+          <w:ilvl w:val="1"/>
+          <w:numId w:val="1"/>
+        </w:numPr>
+        <w:rPr>
+          <w:rFonts w:ascii="Times New Roman" w:hAnsi="Times New Roman" w:cs="Times New Roman"/>
+          <w:b/>
+          <w:bCs/>
+        </w:rPr>
+      </w:pPr>
+      <w:proofErr w:type="spellStart"/>
+      <w:r>
+        <w:rPr>
+          <w:rFonts w:ascii="Times New Roman" w:hAnsi="Times New Roman" w:cs="Times New Roman"/>
+          <w:b/>
+          <w:bCs/>
+        </w:rPr>
+        <w:t>Khái</w:t>
+      </w:r>
+      <w:proofErr w:type="spellEnd"/>
+      <w:r>
+        <w:rPr>
+          <w:rFonts w:ascii="Times New Roman" w:hAnsi="Times New Roman" w:cs="Times New Roman"/>
+          <w:b/>
+          <w:bCs/>
+        </w:rPr>
+        <w:t xml:space="preserve"> </w:t>
+      </w:r>
+      <w:proofErr w:type="spellStart"/>
+      <w:r>
+        <w:rPr>
+          <w:rFonts w:ascii="Times New Roman" w:hAnsi="Times New Roman" w:cs="Times New Roman"/>
+          <w:b/>
+          <w:bCs/>
+        </w:rPr>
+        <w:t>niệm</w:t>
+      </w:r>
+      <w:proofErr w:type="spellEnd"/>
+    </w:p>
+    <w:p>
+      <w:pPr>
+        <w:pStyle w:val="ListParagraph"/>
+        <w:ind w:left="1440"/>
+        <w:rPr>
+          <w:rFonts w:ascii="Times New Roman" w:hAnsi="Times New Roman" w:cs="Times New Roman"/>
+          <w:b/>
+          <w:bCs/>
+        </w:rPr>
+      </w:pPr>
+      <w:r>
+        <w:rPr>
+          <w:rFonts w:ascii="Times New Roman" w:hAnsi="Times New Roman" w:cs="Times New Roman"/>
+          <w:b/>
+          <w:bCs/>
+        </w:rPr>
+        <w:t>- Cherry-pick</w:t>
+      </w:r>
+      <w:r>
+        <w:rPr>
+          <w:rFonts w:ascii="Times New Roman" w:hAnsi="Times New Roman" w:cs="Times New Roman"/>
+        </w:rPr>
+        <w:t xml:space="preserve"> </w:t>
+      </w:r>
+      <w:proofErr w:type="spellStart"/>
+      <w:r>
+        <w:rPr>
+          <w:rFonts w:ascii="Times New Roman" w:hAnsi="Times New Roman" w:cs="Times New Roman"/>
+        </w:rPr>
+        <w:t>là</w:t>
+      </w:r>
+      <w:proofErr w:type="spellEnd"/>
+      <w:r>
+        <w:rPr>
+          <w:rFonts w:ascii="Times New Roman" w:hAnsi="Times New Roman" w:cs="Times New Roman"/>
+        </w:rPr>
+        <w:t xml:space="preserve"> </w:t>
+      </w:r>
+      <w:proofErr w:type="spellStart"/>
+      <w:r>
+        <w:rPr>
+          <w:rFonts w:ascii="Times New Roman" w:hAnsi="Times New Roman" w:cs="Times New Roman"/>
+        </w:rPr>
+        <w:t>một</w:t>
+      </w:r>
+      <w:proofErr w:type="spellEnd"/>
+      <w:r>
+        <w:rPr>
+          <w:rFonts w:ascii="Times New Roman" w:hAnsi="Times New Roman" w:cs="Times New Roman"/>
+        </w:rPr>
+        <w:t xml:space="preserve"> commit </w:t>
+      </w:r>
+      <w:proofErr w:type="spellStart"/>
+      <w:r>
+        <w:rPr>
+          <w:rFonts w:ascii="Times New Roman" w:hAnsi="Times New Roman" w:cs="Times New Roman"/>
+        </w:rPr>
+        <w:t>cụ</w:t>
+      </w:r>
+      <w:proofErr w:type="spellEnd"/>
+      <w:r>
+        <w:rPr>
+          <w:rFonts w:ascii="Times New Roman" w:hAnsi="Times New Roman" w:cs="Times New Roman"/>
+        </w:rPr>
+        <w:t xml:space="preserve"> </w:t>
+      </w:r>
+      <w:proofErr w:type="spellStart"/>
+      <w:r>
+        <w:rPr>
+          <w:rFonts w:ascii="Times New Roman" w:hAnsi="Times New Roman" w:cs="Times New Roman"/>
+        </w:rPr>
+        <w:t>thể</w:t>
+      </w:r>
+      <w:proofErr w:type="spellEnd"/>
+      <w:r>
+        <w:rPr>
+          <w:rFonts w:ascii="Times New Roman" w:hAnsi="Times New Roman" w:cs="Times New Roman"/>
+        </w:rPr>
+        <w:t xml:space="preserve"> </w:t>
+      </w:r>
+      <w:proofErr w:type="spellStart"/>
+      <w:r>
+        <w:rPr>
+          <w:rFonts w:ascii="Times New Roman" w:hAnsi="Times New Roman" w:cs="Times New Roman"/>
+        </w:rPr>
+        <w:t>từ</w:t>
+      </w:r>
+      <w:proofErr w:type="spellEnd"/>
+      <w:r>
+        <w:rPr>
+          <w:rFonts w:ascii="Times New Roman" w:hAnsi="Times New Roman" w:cs="Times New Roman"/>
+        </w:rPr>
+        <w:t xml:space="preserve"> </w:t>
+      </w:r>
+      <w:proofErr w:type="spellStart"/>
+      <w:r>
+        <w:rPr>
+          <w:rFonts w:ascii="Times New Roman" w:hAnsi="Times New Roman" w:cs="Times New Roman"/>
+        </w:rPr>
+        <w:t>nhánh</w:t>
+      </w:r>
+      <w:proofErr w:type="spellEnd"/>
+      <w:r>
+        <w:rPr>
+          <w:rFonts w:ascii="Times New Roman" w:hAnsi="Times New Roman" w:cs="Times New Roman"/>
+        </w:rPr>
+        <w:t xml:space="preserve"> </w:t>
+      </w:r>
+      <w:proofErr w:type="spellStart"/>
+      <w:r>
+        <w:rPr>
+          <w:rFonts w:ascii="Times New Roman" w:hAnsi="Times New Roman" w:cs="Times New Roman"/>
+        </w:rPr>
+        <w:t>khác</w:t>
+      </w:r>
+      <w:proofErr w:type="spellEnd"/>
+      <w:r>
+        <w:rPr>
+          <w:rFonts w:ascii="Times New Roman" w:hAnsi="Times New Roman" w:cs="Times New Roman"/>
+        </w:rPr>
+        <w:t xml:space="preserve"> </w:t>
+      </w:r>
+      <w:proofErr w:type="spellStart"/>
+      <w:r>
+        <w:rPr>
+          <w:rFonts w:ascii="Times New Roman" w:hAnsi="Times New Roman" w:cs="Times New Roman"/>
+        </w:rPr>
+        <w:t>để</w:t>
+      </w:r>
+      <w:proofErr w:type="spellEnd"/>
+      <w:r>
+        <w:rPr>
+          <w:rFonts w:ascii="Times New Roman" w:hAnsi="Times New Roman" w:cs="Times New Roman"/>
+        </w:rPr>
+        <w:t xml:space="preserve"> </w:t>
+      </w:r>
+      <w:proofErr w:type="spellStart"/>
+      <w:r>
+        <w:rPr>
+          <w:rFonts w:ascii="Times New Roman" w:hAnsi="Times New Roman" w:cs="Times New Roman"/>
+        </w:rPr>
+        <w:t>áp</w:t>
+      </w:r>
+      <w:proofErr w:type="spellEnd"/>
+      <w:r>
+        <w:rPr>
+          <w:rFonts w:ascii="Times New Roman" w:hAnsi="Times New Roman" w:cs="Times New Roman"/>
+        </w:rPr>
+        <w:t xml:space="preserve"> </w:t>
+      </w:r>
+      <w:proofErr w:type="spellStart"/>
+      <w:r>
+        <w:rPr>
+          <w:rFonts w:ascii="Times New Roman" w:hAnsi="Times New Roman" w:cs="Times New Roman"/>
+        </w:rPr>
+        <w:t>dụng</w:t>
+      </w:r>
+      <w:proofErr w:type="spellEnd"/>
+      <w:r>
+        <w:rPr>
+          <w:rFonts w:ascii="Times New Roman" w:hAnsi="Times New Roman" w:cs="Times New Roman"/>
+        </w:rPr>
+        <w:t xml:space="preserve"> </w:t>
+      </w:r>
+      <w:proofErr w:type="spellStart"/>
+      <w:r>
+        <w:rPr>
+          <w:rFonts w:ascii="Times New Roman" w:hAnsi="Times New Roman" w:cs="Times New Roman"/>
+        </w:rPr>
+        <w:t>vào</w:t>
+      </w:r>
+      <w:proofErr w:type="spellEnd"/>
+      <w:r>
+        <w:rPr>
+          <w:rFonts w:ascii="Times New Roman" w:hAnsi="Times New Roman" w:cs="Times New Roman"/>
+        </w:rPr>
+        <w:t xml:space="preserve"> </w:t>
+      </w:r>
+      <w:proofErr w:type="spellStart"/>
+      <w:r>
+        <w:rPr>
+          <w:rFonts w:ascii="Times New Roman" w:hAnsi="Times New Roman" w:cs="Times New Roman"/>
+        </w:rPr>
+        <w:t>nhánh</w:t>
+      </w:r>
+      <w:proofErr w:type="spellEnd"/>
+      <w:r>
+        <w:rPr>
+          <w:rFonts w:ascii="Times New Roman" w:hAnsi="Times New Roman" w:cs="Times New Roman"/>
+        </w:rPr>
+        <w:t xml:space="preserve"> </w:t>
+      </w:r>
+      <w:proofErr w:type="spellStart"/>
+      <w:r>
+        <w:rPr>
+          <w:rFonts w:ascii="Times New Roman" w:hAnsi="Times New Roman" w:cs="Times New Roman"/>
+        </w:rPr>
+        <w:t>hiện</w:t>
+      </w:r>
+      <w:proofErr w:type="spellEnd"/>
+      <w:r>
+        <w:rPr>
+          <w:rFonts w:ascii="Times New Roman" w:hAnsi="Times New Roman" w:cs="Times New Roman"/>
+        </w:rPr>
+        <w:t xml:space="preserve"> </w:t>
+      </w:r>
+      <w:proofErr w:type="spellStart"/>
+      <w:r>
+        <w:rPr>
+          <w:rFonts w:ascii="Times New Roman" w:hAnsi="Times New Roman" w:cs="Times New Roman"/>
+        </w:rPr>
+        <w:t>tại</w:t>
+      </w:r>
+      <w:proofErr w:type="spellEnd"/>
+      <w:r>
+        <w:rPr>
+          <w:rFonts w:ascii="Times New Roman" w:hAnsi="Times New Roman" w:cs="Times New Roman"/>
+        </w:rPr>
+        <w:t xml:space="preserve">, </w:t>
+      </w:r>
+      <w:proofErr w:type="spellStart"/>
+      <w:r>
+        <w:rPr>
+          <w:rFonts w:ascii="Times New Roman" w:hAnsi="Times New Roman" w:cs="Times New Roman"/>
+        </w:rPr>
+        <w:t>mà</w:t>
+      </w:r>
+      <w:proofErr w:type="spellEnd"/>
+      <w:r>
+        <w:rPr>
+          <w:rFonts w:ascii="Times New Roman" w:hAnsi="Times New Roman" w:cs="Times New Roman"/>
+        </w:rPr>
+        <w:t xml:space="preserve"> </w:t>
+      </w:r>
+      <w:proofErr w:type="spellStart"/>
+      <w:r>
+        <w:rPr>
+          <w:rFonts w:ascii="Times New Roman" w:hAnsi="Times New Roman" w:cs="Times New Roman"/>
+        </w:rPr>
+        <w:t>không</w:t>
+      </w:r>
+      <w:proofErr w:type="spellEnd"/>
+      <w:r>
+        <w:rPr>
+          <w:rFonts w:ascii="Times New Roman" w:hAnsi="Times New Roman" w:cs="Times New Roman"/>
+        </w:rPr>
+        <w:t xml:space="preserve"> </w:t>
+      </w:r>
+      <w:proofErr w:type="spellStart"/>
+      <w:r>
+        <w:rPr>
+          <w:rFonts w:ascii="Times New Roman" w:hAnsi="Times New Roman" w:cs="Times New Roman"/>
+        </w:rPr>
+        <w:t>cần</w:t>
+      </w:r>
+      <w:proofErr w:type="spellEnd"/>
+      <w:r>
+        <w:rPr>
+          <w:rFonts w:ascii="Times New Roman" w:hAnsi="Times New Roman" w:cs="Times New Roman"/>
+        </w:rPr>
+        <w:t xml:space="preserve"> merge </w:t>
+      </w:r>
+      <w:proofErr w:type="spellStart"/>
+      <w:r>
+        <w:rPr>
+          <w:rFonts w:ascii="Times New Roman" w:hAnsi="Times New Roman" w:cs="Times New Roman"/>
+        </w:rPr>
+        <w:t>toàn</w:t>
+      </w:r>
+      <w:proofErr w:type="spellEnd"/>
+      <w:r>
+        <w:rPr>
+          <w:rFonts w:ascii="Times New Roman" w:hAnsi="Times New Roman" w:cs="Times New Roman"/>
+        </w:rPr>
+        <w:t xml:space="preserve"> </w:t>
+      </w:r>
+      <w:proofErr w:type="spellStart"/>
+      <w:r>
+        <w:rPr>
+          <w:rFonts w:ascii="Times New Roman" w:hAnsi="Times New Roman" w:cs="Times New Roman"/>
+        </w:rPr>
+        <w:t>bộ</w:t>
+      </w:r>
+      <w:proofErr w:type="spellEnd"/>
+      <w:r>
+        <w:rPr>
+          <w:rFonts w:ascii="Times New Roman" w:hAnsi="Times New Roman" w:cs="Times New Roman"/>
+        </w:rPr>
+        <w:t xml:space="preserve"> </w:t>
+      </w:r>
+      <w:proofErr w:type="spellStart"/>
+      <w:r>
+        <w:rPr>
+          <w:rFonts w:ascii="Times New Roman" w:hAnsi="Times New Roman" w:cs="Times New Roman"/>
+        </w:rPr>
+        <w:t>nhánh</w:t>
+      </w:r>
+      <w:proofErr w:type="spellEnd"/>
+      <w:r>
+        <w:rPr>
+          <w:rFonts w:ascii="Times New Roman" w:hAnsi="Times New Roman" w:cs="Times New Roman"/>
+        </w:rPr>
+        <w:t>.</w:t>
+      </w:r>
+    </w:p>
+    <w:p>
+      <w:pPr>
+        <w:pStyle w:val="ListParagraph"/>
+        <w:ind w:left="1440"/>
+        <w:rPr>
+          <w:rFonts w:ascii="Times New Roman" w:hAnsi="Times New Roman" w:cs="Times New Roman"/>
+          <w:b/>
+          <w:bCs/>
+        </w:rPr>
+      </w:pPr>
+    </w:p>
+    <w:p>
+      <w:pPr>
+        <w:pStyle w:val="ListParagraph"/>
+        <w:numPr>
+          <w:ilvl w:val="1"/>
+          <w:numId w:val="1"/>
+        </w:numPr>
+        <w:rPr>
+          <w:rFonts w:ascii="Times New Roman" w:hAnsi="Times New Roman" w:cs="Times New Roman"/>
+          <w:b/>
+          <w:bCs/>
+        </w:rPr>
+      </w:pPr>
+      <w:proofErr w:type="spellStart"/>
+      <w:r>
+        <w:rPr>
+          <w:rFonts w:ascii="Times New Roman" w:hAnsi="Times New Roman" w:cs="Times New Roman"/>
+          <w:b/>
+          <w:bCs/>
+        </w:rPr>
+        <w:t>Thực</w:t>
+      </w:r>
+      <w:proofErr w:type="spellEnd"/>
+      <w:r>
+        <w:rPr>
+          <w:rFonts w:ascii="Times New Roman" w:hAnsi="Times New Roman" w:cs="Times New Roman"/>
+          <w:b/>
+          <w:bCs/>
+        </w:rPr>
+        <w:t xml:space="preserve"> </w:t>
+      </w:r>
+      <w:proofErr w:type="spellStart"/>
+      <w:r>
+        <w:rPr>
+          <w:rFonts w:ascii="Times New Roman" w:hAnsi="Times New Roman" w:cs="Times New Roman"/>
+          <w:b/>
+          <w:bCs/>
+        </w:rPr>
+        <w:t>hành</w:t>
+      </w:r>
+      <w:proofErr w:type="spellEnd"/>
+    </w:p>
+    <w:p>
+      <w:pPr>
+        <w:ind w:left="1440"/>
+        <w:rPr>
+          <w:rFonts w:ascii="Times New Roman" w:hAnsi="Times New Roman" w:cs="Times New Roman"/>
+        </w:rPr>
+      </w:pPr>
+      <w:r>
+        <w:rPr>
+          <w:rFonts w:ascii="Times New Roman" w:hAnsi="Times New Roman" w:cs="Times New Roman"/>
+          <w:b/>
+          <w:bCs/>
+        </w:rPr>
+        <w:t>-</w:t>
+      </w:r>
+      <w:r>
+        <w:rPr>
+          <w:rFonts w:ascii="Times New Roman" w:hAnsi="Times New Roman" w:cs="Times New Roman"/>
+          <w:b/>
+          <w:bCs/>
+        </w:rPr>
+        <w:t xml:space="preserve"> </w:t>
+      </w:r>
+      <w:r>
+        <w:rPr>
+          <w:rFonts w:ascii="Times New Roman" w:hAnsi="Times New Roman" w:cs="Times New Roman"/>
+        </w:rPr>
+        <w:t xml:space="preserve"> </w:t>
+      </w:r>
+      <w:proofErr w:type="spellStart"/>
+      <w:r>
+        <w:rPr>
+          <w:rFonts w:ascii="Times New Roman" w:hAnsi="Times New Roman" w:cs="Times New Roman"/>
+        </w:rPr>
+        <w:t>Dùng</w:t>
+      </w:r>
+      <w:proofErr w:type="spellEnd"/>
+      <w:r>
+        <w:rPr>
+          <w:rFonts w:ascii="Times New Roman" w:hAnsi="Times New Roman" w:cs="Times New Roman"/>
+        </w:rPr>
+        <w:t xml:space="preserve"> </w:t>
+      </w:r>
+      <w:proofErr w:type="spellStart"/>
+      <w:r>
+        <w:rPr>
+          <w:rFonts w:ascii="Times New Roman" w:hAnsi="Times New Roman" w:cs="Times New Roman"/>
+        </w:rPr>
+        <w:t>lệnh</w:t>
+      </w:r>
+      <w:proofErr w:type="spellEnd"/>
+      <w:r>
+        <w:rPr>
+          <w:rFonts w:ascii="Times New Roman" w:hAnsi="Times New Roman" w:cs="Times New Roman"/>
+        </w:rPr>
+        <w:t xml:space="preserve"> git checkout -b fix-cherry </w:t>
+      </w:r>
+      <w:proofErr w:type="spellStart"/>
+      <w:r>
+        <w:rPr>
+          <w:rFonts w:ascii="Times New Roman" w:hAnsi="Times New Roman" w:cs="Times New Roman"/>
+        </w:rPr>
+        <w:t>để</w:t>
+      </w:r>
+      <w:proofErr w:type="spellEnd"/>
+      <w:r>
+        <w:rPr>
+          <w:rFonts w:ascii="Times New Roman" w:hAnsi="Times New Roman" w:cs="Times New Roman"/>
+        </w:rPr>
+        <w:t xml:space="preserve"> </w:t>
+      </w:r>
+      <w:proofErr w:type="spellStart"/>
+      <w:r>
+        <w:rPr>
+          <w:rFonts w:ascii="Times New Roman" w:hAnsi="Times New Roman" w:cs="Times New Roman"/>
+        </w:rPr>
+        <w:t>tạo</w:t>
+      </w:r>
+      <w:proofErr w:type="spellEnd"/>
+      <w:r>
+        <w:rPr>
+          <w:rFonts w:ascii="Times New Roman" w:hAnsi="Times New Roman" w:cs="Times New Roman"/>
+        </w:rPr>
+        <w:t xml:space="preserve"> </w:t>
+      </w:r>
+      <w:proofErr w:type="spellStart"/>
+      <w:r>
+        <w:rPr>
+          <w:rFonts w:ascii="Times New Roman" w:hAnsi="Times New Roman" w:cs="Times New Roman"/>
+        </w:rPr>
+        <w:t>một</w:t>
+      </w:r>
+      <w:proofErr w:type="spellEnd"/>
+      <w:r>
+        <w:rPr>
+          <w:rFonts w:ascii="Times New Roman" w:hAnsi="Times New Roman" w:cs="Times New Roman"/>
+        </w:rPr>
+        <w:t xml:space="preserve"> </w:t>
+      </w:r>
+      <w:proofErr w:type="spellStart"/>
+      <w:r>
+        <w:rPr>
+          <w:rFonts w:ascii="Times New Roman" w:hAnsi="Times New Roman" w:cs="Times New Roman"/>
+        </w:rPr>
+        <w:t>nhánh</w:t>
+      </w:r>
+      <w:proofErr w:type="spellEnd"/>
+      <w:r>
+        <w:rPr>
+          <w:rFonts w:ascii="Times New Roman" w:hAnsi="Times New Roman" w:cs="Times New Roman"/>
+        </w:rPr>
+        <w:t xml:space="preserve"> </w:t>
+      </w:r>
+      <w:proofErr w:type="spellStart"/>
+      <w:r>
+        <w:rPr>
+          <w:rFonts w:ascii="Times New Roman" w:hAnsi="Times New Roman" w:cs="Times New Roman"/>
+        </w:rPr>
+        <w:t>mới</w:t>
+      </w:r>
+      <w:proofErr w:type="spellEnd"/>
+      <w:r>
+        <w:rPr>
+          <w:rFonts w:ascii="Times New Roman" w:hAnsi="Times New Roman" w:cs="Times New Roman"/>
+        </w:rPr>
+        <w:t xml:space="preserve"> </w:t>
+      </w:r>
+      <w:proofErr w:type="spellStart"/>
+      <w:r>
+        <w:rPr>
+          <w:rFonts w:ascii="Times New Roman" w:hAnsi="Times New Roman" w:cs="Times New Roman"/>
+        </w:rPr>
+        <w:t>để</w:t>
+      </w:r>
+      <w:proofErr w:type="spellEnd"/>
+      <w:r>
+        <w:rPr>
+          <w:rFonts w:ascii="Times New Roman" w:hAnsi="Times New Roman" w:cs="Times New Roman"/>
+        </w:rPr>
+        <w:t xml:space="preserve"> </w:t>
+      </w:r>
+      <w:proofErr w:type="spellStart"/>
+      <w:r>
+        <w:rPr>
+          <w:rFonts w:ascii="Times New Roman" w:hAnsi="Times New Roman" w:cs="Times New Roman"/>
+        </w:rPr>
+        <w:t>thử</w:t>
+      </w:r>
+      <w:proofErr w:type="spellEnd"/>
+      <w:r>
+        <w:rPr>
+          <w:rFonts w:ascii="Times New Roman" w:hAnsi="Times New Roman" w:cs="Times New Roman"/>
+        </w:rPr>
+        <w:t>:</w:t>
+      </w:r>
+    </w:p>
+    <w:p>
+      <w:pPr>
+        <w:ind w:left="1440"/>
+        <w:jc w:val="center"/>
+        <w:rPr>
+          <w:rFonts w:ascii="Times New Roman" w:hAnsi="Times New Roman" w:cs="Times New Roman"/>
+        </w:rPr>
+      </w:pPr>
+      <w:r>
+        <w:rPr>
+          <w:rFonts w:ascii="Times New Roman" w:hAnsi="Times New Roman" w:cs="Times New Roman"/>
+          <w:noProof/>
+        </w:rPr>
+        <w:drawing>
+          <wp:inline distT="0" distB="0" distL="0" distR="0" wp14:anchorId="4A1D02EE" wp14:editId="2C484909">
+            <wp:extent cx="3824536" cy="1852654"/>
+            <wp:effectExtent l="0" t="0" r="5080" b="0"/>
+            <wp:docPr id="948170243" name="Picture 1" descr="A screenshot of a computer program&#10;&#10;Description automatically generated"/>
+            <wp:cNvGraphicFramePr>
+              <a:graphicFrameLocks xmlns:a="http://schemas.openxmlformats.org/drawingml/2006/main" noChangeAspect="1"/>
+            </wp:cNvGraphicFramePr>
+            <a:graphic xmlns:a="http://schemas.openxmlformats.org/drawingml/2006/main">
+              <a:graphicData uri="http://schemas.openxmlformats.org/drawingml/2006/picture">
+                <pic:pic xmlns:pic="http://schemas.openxmlformats.org/drawingml/2006/picture">
+                  <pic:nvPicPr>
+                    <pic:cNvPr id="948170243" name="Picture 1" descr="A screenshot of a computer program&#10;&#10;Description automatically generated"/>
+                    <pic:cNvPicPr/>
+                  </pic:nvPicPr>
+                  <pic:blipFill>
+                    <a:blip r:embed="rId5"/>
+                    <a:stretch>
+                      <a:fillRect/>
+                    </a:stretch>
+                  </pic:blipFill>
+                  <pic:spPr>
+                    <a:xfrm>
+                      <a:off x="0" y="0"/>
+                      <a:ext cx="3841341" cy="1860795"/>
+                    </a:xfrm>
+                    <a:prstGeom prst="rect">
+                      <a:avLst/>
+                    </a:prstGeom>
+                  </pic:spPr>
+                </pic:pic>
+              </a:graphicData>
+            </a:graphic>
+          </wp:inline>
+        </w:drawing>
+      </w:r>
+    </w:p>
+    <w:p>
+      <w:pPr>
+        <w:ind w:left="1440"/>
+        <w:rPr>
+          <w:rFonts w:ascii="Times New Roman" w:hAnsi="Times New Roman" w:cs="Times New Roman"/>
+        </w:rPr>
+      </w:pPr>
+      <w:r>
+        <w:rPr>
+          <w:rFonts w:ascii="Times New Roman" w:hAnsi="Times New Roman" w:cs="Times New Roman"/>
+        </w:rPr>
+        <w:t xml:space="preserve">- Sau </w:t>
+      </w:r>
+      <w:proofErr w:type="spellStart"/>
+      <w:r>
+        <w:rPr>
+          <w:rFonts w:ascii="Times New Roman" w:hAnsi="Times New Roman" w:cs="Times New Roman"/>
+        </w:rPr>
+        <w:t>đó</w:t>
+      </w:r>
+      <w:proofErr w:type="spellEnd"/>
+      <w:r>
+        <w:rPr>
+          <w:rFonts w:ascii="Times New Roman" w:hAnsi="Times New Roman" w:cs="Times New Roman"/>
+        </w:rPr>
+        <w:t xml:space="preserve">, them </w:t>
+      </w:r>
+      <w:proofErr w:type="spellStart"/>
+      <w:r>
+        <w:rPr>
+          <w:rFonts w:ascii="Times New Roman" w:hAnsi="Times New Roman" w:cs="Times New Roman"/>
+        </w:rPr>
+        <w:t>nội</w:t>
+      </w:r>
+      <w:proofErr w:type="spellEnd"/>
+      <w:r>
+        <w:rPr>
+          <w:rFonts w:ascii="Times New Roman" w:hAnsi="Times New Roman" w:cs="Times New Roman"/>
+        </w:rPr>
+        <w:t xml:space="preserve"> dung </w:t>
+      </w:r>
+      <w:proofErr w:type="spellStart"/>
+      <w:r>
+        <w:rPr>
+          <w:rFonts w:ascii="Times New Roman" w:hAnsi="Times New Roman" w:cs="Times New Roman"/>
+        </w:rPr>
+        <w:t>vào</w:t>
+      </w:r>
+      <w:proofErr w:type="spellEnd"/>
+      <w:r>
+        <w:rPr>
+          <w:rFonts w:ascii="Times New Roman" w:hAnsi="Times New Roman" w:cs="Times New Roman"/>
+        </w:rPr>
+        <w:t xml:space="preserve"> file word </w:t>
+      </w:r>
+      <w:proofErr w:type="spellStart"/>
+      <w:r>
+        <w:rPr>
+          <w:rFonts w:ascii="Times New Roman" w:hAnsi="Times New Roman" w:cs="Times New Roman"/>
+        </w:rPr>
+        <w:t>và</w:t>
+      </w:r>
+      <w:proofErr w:type="spellEnd"/>
+      <w:r>
+        <w:rPr>
+          <w:rFonts w:ascii="Times New Roman" w:hAnsi="Times New Roman" w:cs="Times New Roman"/>
+        </w:rPr>
+        <w:t xml:space="preserve"> commit</w:t>
+      </w:r>
+    </w:p>
+    <w:p>
+      <w:pPr>
+        <w:ind w:left="1440"/>
+        <w:rPr>
+          <w:rFonts w:ascii="Times New Roman" w:hAnsi="Times New Roman" w:cs="Times New Roman"/>
+        </w:rPr>
+      </w:pPr>
+      <w:r>
+        <w:rPr>
+          <w:rFonts w:ascii="Times New Roman" w:hAnsi="Times New Roman" w:cs="Times New Roman"/>
+        </w:rPr>
+        <w:tab/>
+      </w:r>
+      <w:r>
+        <w:rPr>
+          <w:rFonts w:ascii="Times New Roman" w:hAnsi="Times New Roman" w:cs="Times New Roman"/>
+        </w:rPr>
+        <w:drawing>
+          <wp:inline distT="0" distB="0" distL="0" distR="0" wp14:anchorId="7FA2A451" wp14:editId="59681EB7">
+            <wp:extent cx="4277322" cy="1152686"/>
+            <wp:effectExtent l="0" t="0" r="9525" b="9525"/>
+            <wp:docPr id="168297739" name="Picture 1" descr="A screen shot of a computer&#10;&#10;Description automatically generated"/>
+            <wp:cNvGraphicFramePr>
+              <a:graphicFrameLocks xmlns:a="http://schemas.openxmlformats.org/drawingml/2006/main" noChangeAspect="1"/>
+            </wp:cNvGraphicFramePr>
+            <a:graphic xmlns:a="http://schemas.openxmlformats.org/drawingml/2006/main">
+              <a:graphicData uri="http://schemas.openxmlformats.org/drawingml/2006/picture">
+                <pic:pic xmlns:pic="http://schemas.openxmlformats.org/drawingml/2006/picture">
+                  <pic:nvPicPr>
+                    <pic:cNvPr id="168297739" name="Picture 1" descr="A screen shot of a computer&#10;&#10;Description automatically generated"/>
+                    <pic:cNvPicPr/>
+                  </pic:nvPicPr>
+                  <pic:blipFill>
+                    <a:blip r:embed="rId6"/>
+                    <a:stretch>
+                      <a:fillRect/>
+                    </a:stretch>
+                  </pic:blipFill>
+                  <pic:spPr>
+                    <a:xfrm>
+                      <a:off x="0" y="0"/>
+                      <a:ext cx="4277322" cy="1152686"/>
+                    </a:xfrm>
+                    <a:prstGeom prst="rect">
+                      <a:avLst/>
+                    </a:prstGeom>
+                  </pic:spPr>
+                </pic:pic>
+              </a:graphicData>
+            </a:graphic>
+          </wp:inline>
+        </w:drawing>
+      </w:r>
+    </w:p>
+    <w:p>
+      <w:pPr>
+        <w:ind w:left="1440"/>
+        <w:rPr>
+          <w:rFonts w:ascii="Times New Roman" w:hAnsi="Times New Roman" w:cs="Times New Roman"/>
+        </w:rPr>
+      </w:pPr>
+      <w:r>
+        <w:rPr>
+          <w:rFonts w:ascii="Times New Roman" w:hAnsi="Times New Roman" w:cs="Times New Roman"/>
+        </w:rPr>
+        <w:t xml:space="preserve">- </w:t>
       </w:r>
     </w:p>
     <w:p>
@@ -412,7 +1196,7 @@
         <w:rFonts w:hint="default"/>
       </w:rPr>
     </w:lvl>
-    <w:lvl w:ilvl="1" w:tplc="04090019" w:tentative="1">
+    <w:lvl w:ilvl="1" w:tplc="04090019">
       <w:start w:val="1"/>
       <w:numFmt w:val="lowerLetter"/>
       <w:lvlText w:val="%2."/>

</xml_diff>